<commit_message>
Change docx and add xls files
</commit_message>
<xml_diff>
--- a/Lab1/Lab1.docx
+++ b/Lab1/Lab1.docx
@@ -488,6 +488,7 @@
     </w:p>
     <w:p>
       <w:pPr>
+        <w:spacing w:line="240" w:lineRule="auto"/>
         <w:jc w:val="center"/>
         <w:rPr>
           <w:b/>
@@ -517,6 +518,7 @@
     </w:p>
     <w:p>
       <w:pPr>
+        <w:spacing w:line="240" w:lineRule="auto"/>
         <w:jc w:val="center"/>
         <w:rPr>
           <w:b/>
@@ -4349,7 +4351,6 @@
               <w:jc w:val="center"/>
             </w:pPr>
             <w:r>
-              <w:lastRenderedPageBreak/>
               <w:t>І</w:t>
             </w:r>
           </w:p>
@@ -4445,6 +4446,7 @@
               <w:jc w:val="center"/>
             </w:pPr>
             <w:r>
+              <w:lastRenderedPageBreak/>
               <w:t>ь</w:t>
             </w:r>
           </w:p>
@@ -9521,21 +9523,34 @@
         </w:tc>
       </w:tr>
     </w:tbl>
-    <w:p/>
     <w:p>
+      <w:pPr>
+        <w:spacing w:line="240" w:lineRule="auto"/>
+      </w:pPr>
       <w:r>
-        <w:br w:type="page"/>
+        <w:rPr>
+          <w:noProof/>
+          <w:lang w:val="ru-RU" w:eastAsia="ru-RU"/>
+        </w:rPr>
+        <w:drawing>
+          <wp:inline distT="0" distB="0" distL="0" distR="0" wp14:anchorId="5DE3B8BF" wp14:editId="43C22193">
+            <wp:extent cx="5940425" cy="3002852"/>
+            <wp:effectExtent l="0" t="0" r="22225" b="26670"/>
+            <wp:docPr id="2" name="Диаграмма 2"/>
+            <wp:cNvGraphicFramePr/>
+            <a:graphic xmlns:a="http://schemas.openxmlformats.org/drawingml/2006/main">
+              <a:graphicData uri="http://schemas.openxmlformats.org/drawingml/2006/chart">
+                <c:chart xmlns:c="http://schemas.openxmlformats.org/drawingml/2006/chart" xmlns:r="http://schemas.openxmlformats.org/officeDocument/2006/relationships" r:id="rId6"/>
+              </a:graphicData>
+            </a:graphic>
+          </wp:inline>
+        </w:drawing>
       </w:r>
     </w:p>
     <w:p>
       <w:pPr>
+        <w:spacing w:line="240" w:lineRule="auto"/>
         <w:jc w:val="center"/>
-        <w:rPr>
-          <w:b/>
-          <w:i/>
-          <w:sz w:val="28"/>
-          <w:szCs w:val="28"/>
-        </w:rPr>
       </w:pPr>
       <w:r>
         <w:rPr>
@@ -9544,8 +9559,18 @@
           <w:sz w:val="28"/>
           <w:szCs w:val="28"/>
         </w:rPr>
-        <w:lastRenderedPageBreak/>
-        <w:t>Дослідження способів кодування інформації на прикладі Base64</w:t>
+        <w:t>Дослідження способів кодування інфор</w:t>
+      </w:r>
+      <w:bookmarkStart w:id="0" w:name="_GoBack"/>
+      <w:bookmarkEnd w:id="0"/>
+      <w:r>
+        <w:rPr>
+          <w:b/>
+          <w:i/>
+          <w:sz w:val="28"/>
+          <w:szCs w:val="28"/>
+        </w:rPr>
+        <w:t>мації на прикладі Base64</w:t>
       </w:r>
     </w:p>
     <w:p>
@@ -10657,6 +10682,26 @@
           <w:lang w:val="en-US" w:eastAsia="ru-RU"/>
         </w:rPr>
       </w:pPr>
+      <w:r>
+        <w:rPr>
+          <w:noProof/>
+          <w:lang w:val="ru-RU" w:eastAsia="ru-RU"/>
+        </w:rPr>
+        <w:lastRenderedPageBreak/>
+        <w:drawing>
+          <wp:inline distT="0" distB="0" distL="0" distR="0" wp14:anchorId="73403004" wp14:editId="2074F3E4">
+            <wp:extent cx="5943600" cy="2943225"/>
+            <wp:effectExtent l="0" t="0" r="19050" b="9525"/>
+            <wp:docPr id="3" name="Диаграмма 3"/>
+            <wp:cNvGraphicFramePr/>
+            <a:graphic xmlns:a="http://schemas.openxmlformats.org/drawingml/2006/main">
+              <a:graphicData uri="http://schemas.openxmlformats.org/drawingml/2006/chart">
+                <c:chart xmlns:c="http://schemas.openxmlformats.org/drawingml/2006/chart" xmlns:r="http://schemas.openxmlformats.org/officeDocument/2006/relationships" r:id="rId7"/>
+              </a:graphicData>
+            </a:graphic>
+          </wp:inline>
+        </w:drawing>
+      </w:r>
     </w:p>
     <w:p>
       <w:pPr>
@@ -10685,8 +10730,6 @@
         </w:rPr>
         <w:t>Приклад роботи програми</w:t>
       </w:r>
-      <w:bookmarkStart w:id="0" w:name="_GoBack"/>
-      <w:bookmarkEnd w:id="0"/>
     </w:p>
     <w:p>
       <w:pPr>
@@ -10719,7 +10762,7 @@
                     <pic:cNvPicPr/>
                   </pic:nvPicPr>
                   <pic:blipFill rotWithShape="1">
-                    <a:blip r:embed="rId6"/>
+                    <a:blip r:embed="rId8"/>
                     <a:srcRect b="11323"/>
                     <a:stretch/>
                   </pic:blipFill>
@@ -12042,6 +12085,528 @@
 </w:styles>
 </file>
 
+<file path=word/charts/chart1.xml><?xml version="1.0" encoding="utf-8"?>
+<c:chartSpace xmlns:c="http://schemas.openxmlformats.org/drawingml/2006/chart" xmlns:a="http://schemas.openxmlformats.org/drawingml/2006/main" xmlns:r="http://schemas.openxmlformats.org/officeDocument/2006/relationships">
+  <c:date1904 val="0"/>
+  <c:lang val="ru-RU"/>
+  <c:roundedCorners val="0"/>
+  <mc:AlternateContent xmlns:mc="http://schemas.openxmlformats.org/markup-compatibility/2006">
+    <mc:Choice xmlns:c14="http://schemas.microsoft.com/office/drawing/2007/8/2/chart" Requires="c14">
+      <c14:style val="102"/>
+    </mc:Choice>
+    <mc:Fallback>
+      <c:style val="2"/>
+    </mc:Fallback>
+  </mc:AlternateContent>
+  <c:chart>
+    <c:autoTitleDeleted val="0"/>
+    <c:plotArea>
+      <c:layout/>
+      <c:barChart>
+        <c:barDir val="col"/>
+        <c:grouping val="clustered"/>
+        <c:varyColors val="0"/>
+        <c:ser>
+          <c:idx val="0"/>
+          <c:order val="0"/>
+          <c:tx>
+            <c:strRef>
+              <c:f>Лист1!$B$1</c:f>
+              <c:strCache>
+                <c:ptCount val="1"/>
+                <c:pt idx="0">
+                  <c:v>Мені тринадцятий минало</c:v>
+                </c:pt>
+              </c:strCache>
+            </c:strRef>
+          </c:tx>
+          <c:invertIfNegative val="0"/>
+          <c:cat>
+            <c:strRef>
+              <c:f>Лист1!$A$2:$A$7</c:f>
+              <c:strCache>
+                <c:ptCount val="6"/>
+                <c:pt idx="0">
+                  <c:v>.txt</c:v>
+                </c:pt>
+                <c:pt idx="1">
+                  <c:v>.7z</c:v>
+                </c:pt>
+                <c:pt idx="2">
+                  <c:v>.bz2</c:v>
+                </c:pt>
+                <c:pt idx="3">
+                  <c:v>.gz</c:v>
+                </c:pt>
+                <c:pt idx="4">
+                  <c:v>.xz</c:v>
+                </c:pt>
+                <c:pt idx="5">
+                  <c:v>.zip</c:v>
+                </c:pt>
+              </c:strCache>
+            </c:strRef>
+          </c:cat>
+          <c:val>
+            <c:numRef>
+              <c:f>Лист1!$B$2:$B$7</c:f>
+              <c:numCache>
+                <c:formatCode>General</c:formatCode>
+                <c:ptCount val="6"/>
+                <c:pt idx="0">
+                  <c:v>688</c:v>
+                </c:pt>
+                <c:pt idx="1">
+                  <c:v>1016</c:v>
+                </c:pt>
+                <c:pt idx="2">
+                  <c:v>720</c:v>
+                </c:pt>
+                <c:pt idx="3">
+                  <c:v>895</c:v>
+                </c:pt>
+                <c:pt idx="4">
+                  <c:v>924</c:v>
+                </c:pt>
+                <c:pt idx="5">
+                  <c:v>1079</c:v>
+                </c:pt>
+              </c:numCache>
+            </c:numRef>
+          </c:val>
+        </c:ser>
+        <c:ser>
+          <c:idx val="1"/>
+          <c:order val="1"/>
+          <c:tx>
+            <c:strRef>
+              <c:f>Лист1!$C$1</c:f>
+              <c:strCache>
+                <c:ptCount val="1"/>
+                <c:pt idx="0">
+                  <c:v>Казка про рєпку, або Хулі не ясно</c:v>
+                </c:pt>
+              </c:strCache>
+            </c:strRef>
+          </c:tx>
+          <c:invertIfNegative val="0"/>
+          <c:cat>
+            <c:strRef>
+              <c:f>Лист1!$A$2:$A$7</c:f>
+              <c:strCache>
+                <c:ptCount val="6"/>
+                <c:pt idx="0">
+                  <c:v>.txt</c:v>
+                </c:pt>
+                <c:pt idx="1">
+                  <c:v>.7z</c:v>
+                </c:pt>
+                <c:pt idx="2">
+                  <c:v>.bz2</c:v>
+                </c:pt>
+                <c:pt idx="3">
+                  <c:v>.gz</c:v>
+                </c:pt>
+                <c:pt idx="4">
+                  <c:v>.xz</c:v>
+                </c:pt>
+                <c:pt idx="5">
+                  <c:v>.zip</c:v>
+                </c:pt>
+              </c:strCache>
+            </c:strRef>
+          </c:cat>
+          <c:val>
+            <c:numRef>
+              <c:f>Лист1!$C$2:$C$7</c:f>
+              <c:numCache>
+                <c:formatCode>General</c:formatCode>
+                <c:ptCount val="6"/>
+                <c:pt idx="0">
+                  <c:v>9044</c:v>
+                </c:pt>
+                <c:pt idx="1">
+                  <c:v>7893</c:v>
+                </c:pt>
+                <c:pt idx="2">
+                  <c:v>6395</c:v>
+                </c:pt>
+                <c:pt idx="3">
+                  <c:v>8067</c:v>
+                </c:pt>
+                <c:pt idx="4">
+                  <c:v>7780</c:v>
+                </c:pt>
+                <c:pt idx="5">
+                  <c:v>8271</c:v>
+                </c:pt>
+              </c:numCache>
+            </c:numRef>
+          </c:val>
+        </c:ser>
+        <c:ser>
+          <c:idx val="2"/>
+          <c:order val="2"/>
+          <c:tx>
+            <c:strRef>
+              <c:f>Лист1!$D$1</c:f>
+              <c:strCache>
+                <c:ptCount val="1"/>
+                <c:pt idx="0">
+                  <c:v>Специфікація інтерфейсу PCI</c:v>
+                </c:pt>
+              </c:strCache>
+            </c:strRef>
+          </c:tx>
+          <c:invertIfNegative val="0"/>
+          <c:cat>
+            <c:strRef>
+              <c:f>Лист1!$A$2:$A$7</c:f>
+              <c:strCache>
+                <c:ptCount val="6"/>
+                <c:pt idx="0">
+                  <c:v>.txt</c:v>
+                </c:pt>
+                <c:pt idx="1">
+                  <c:v>.7z</c:v>
+                </c:pt>
+                <c:pt idx="2">
+                  <c:v>.bz2</c:v>
+                </c:pt>
+                <c:pt idx="3">
+                  <c:v>.gz</c:v>
+                </c:pt>
+                <c:pt idx="4">
+                  <c:v>.xz</c:v>
+                </c:pt>
+                <c:pt idx="5">
+                  <c:v>.zip</c:v>
+                </c:pt>
+              </c:strCache>
+            </c:strRef>
+          </c:cat>
+          <c:val>
+            <c:numRef>
+              <c:f>Лист1!$D$2:$D$7</c:f>
+              <c:numCache>
+                <c:formatCode>General</c:formatCode>
+                <c:ptCount val="6"/>
+                <c:pt idx="0">
+                  <c:v>2737</c:v>
+                </c:pt>
+                <c:pt idx="1">
+                  <c:v>2330</c:v>
+                </c:pt>
+                <c:pt idx="2">
+                  <c:v>1925</c:v>
+                </c:pt>
+                <c:pt idx="3">
+                  <c:v>2284</c:v>
+                </c:pt>
+                <c:pt idx="4">
+                  <c:v>2232</c:v>
+                </c:pt>
+                <c:pt idx="5">
+                  <c:v>2474</c:v>
+                </c:pt>
+              </c:numCache>
+            </c:numRef>
+          </c:val>
+        </c:ser>
+        <c:dLbls>
+          <c:showLegendKey val="0"/>
+          <c:showVal val="0"/>
+          <c:showCatName val="0"/>
+          <c:showSerName val="0"/>
+          <c:showPercent val="0"/>
+          <c:showBubbleSize val="0"/>
+        </c:dLbls>
+        <c:gapWidth val="150"/>
+        <c:axId val="110207360"/>
+        <c:axId val="110208896"/>
+      </c:barChart>
+      <c:catAx>
+        <c:axId val="110207360"/>
+        <c:scaling>
+          <c:orientation val="minMax"/>
+        </c:scaling>
+        <c:delete val="0"/>
+        <c:axPos val="b"/>
+        <c:majorTickMark val="out"/>
+        <c:minorTickMark val="none"/>
+        <c:tickLblPos val="nextTo"/>
+        <c:crossAx val="110208896"/>
+        <c:crosses val="autoZero"/>
+        <c:auto val="1"/>
+        <c:lblAlgn val="ctr"/>
+        <c:lblOffset val="100"/>
+        <c:noMultiLvlLbl val="0"/>
+      </c:catAx>
+      <c:valAx>
+        <c:axId val="110208896"/>
+        <c:scaling>
+          <c:orientation val="minMax"/>
+        </c:scaling>
+        <c:delete val="0"/>
+        <c:axPos val="l"/>
+        <c:majorGridlines/>
+        <c:numFmt formatCode="General" sourceLinked="1"/>
+        <c:majorTickMark val="out"/>
+        <c:minorTickMark val="none"/>
+        <c:tickLblPos val="nextTo"/>
+        <c:crossAx val="110207360"/>
+        <c:crosses val="autoZero"/>
+        <c:crossBetween val="between"/>
+      </c:valAx>
+    </c:plotArea>
+    <c:legend>
+      <c:legendPos val="r"/>
+      <c:overlay val="0"/>
+    </c:legend>
+    <c:plotVisOnly val="1"/>
+    <c:dispBlanksAs val="gap"/>
+    <c:showDLblsOverMax val="0"/>
+  </c:chart>
+  <c:externalData r:id="rId1">
+    <c:autoUpdate val="0"/>
+  </c:externalData>
+</c:chartSpace>
+</file>
+
+<file path=word/charts/chart2.xml><?xml version="1.0" encoding="utf-8"?>
+<c:chartSpace xmlns:c="http://schemas.openxmlformats.org/drawingml/2006/chart" xmlns:a="http://schemas.openxmlformats.org/drawingml/2006/main" xmlns:r="http://schemas.openxmlformats.org/officeDocument/2006/relationships">
+  <c:date1904 val="0"/>
+  <c:lang val="ru-RU"/>
+  <c:roundedCorners val="0"/>
+  <mc:AlternateContent xmlns:mc="http://schemas.openxmlformats.org/markup-compatibility/2006">
+    <mc:Choice xmlns:c14="http://schemas.microsoft.com/office/drawing/2007/8/2/chart" Requires="c14">
+      <c14:style val="102"/>
+    </mc:Choice>
+    <mc:Fallback>
+      <c:style val="2"/>
+    </mc:Fallback>
+  </mc:AlternateContent>
+  <c:chart>
+    <c:autoTitleDeleted val="0"/>
+    <c:plotArea>
+      <c:layout/>
+      <c:barChart>
+        <c:barDir val="col"/>
+        <c:grouping val="clustered"/>
+        <c:varyColors val="0"/>
+        <c:ser>
+          <c:idx val="0"/>
+          <c:order val="0"/>
+          <c:tx>
+            <c:strRef>
+              <c:f>Лист1!$F$2</c:f>
+              <c:strCache>
+                <c:ptCount val="1"/>
+                <c:pt idx="0">
+                  <c:v>Без (.txt)</c:v>
+                </c:pt>
+              </c:strCache>
+            </c:strRef>
+          </c:tx>
+          <c:invertIfNegative val="0"/>
+          <c:cat>
+            <c:strRef>
+              <c:f>Лист1!$G$1:$I$1</c:f>
+              <c:strCache>
+                <c:ptCount val="3"/>
+                <c:pt idx="0">
+                  <c:v>Мені тринадцятий минало</c:v>
+                </c:pt>
+                <c:pt idx="1">
+                  <c:v>Казка про рєпку, або Хулі не ясно</c:v>
+                </c:pt>
+                <c:pt idx="2">
+                  <c:v>Специфікація інтерфейсу PCI</c:v>
+                </c:pt>
+              </c:strCache>
+            </c:strRef>
+          </c:cat>
+          <c:val>
+            <c:numRef>
+              <c:f>Лист1!$G$2:$I$2</c:f>
+              <c:numCache>
+                <c:formatCode>General</c:formatCode>
+                <c:ptCount val="3"/>
+                <c:pt idx="0">
+                  <c:v>688</c:v>
+                </c:pt>
+                <c:pt idx="1">
+                  <c:v>9044</c:v>
+                </c:pt>
+                <c:pt idx="2">
+                  <c:v>2737</c:v>
+                </c:pt>
+              </c:numCache>
+            </c:numRef>
+          </c:val>
+        </c:ser>
+        <c:ser>
+          <c:idx val="1"/>
+          <c:order val="1"/>
+          <c:tx>
+            <c:strRef>
+              <c:f>Лист1!$F$3</c:f>
+              <c:strCache>
+                <c:ptCount val="1"/>
+                <c:pt idx="0">
+                  <c:v>Base64 (.txt)</c:v>
+                </c:pt>
+              </c:strCache>
+            </c:strRef>
+          </c:tx>
+          <c:invertIfNegative val="0"/>
+          <c:cat>
+            <c:strRef>
+              <c:f>Лист1!$G$1:$I$1</c:f>
+              <c:strCache>
+                <c:ptCount val="3"/>
+                <c:pt idx="0">
+                  <c:v>Мені тринадцятий минало</c:v>
+                </c:pt>
+                <c:pt idx="1">
+                  <c:v>Казка про рєпку, або Хулі не ясно</c:v>
+                </c:pt>
+                <c:pt idx="2">
+                  <c:v>Специфікація інтерфейсу PCI</c:v>
+                </c:pt>
+              </c:strCache>
+            </c:strRef>
+          </c:cat>
+          <c:val>
+            <c:numRef>
+              <c:f>Лист1!$G$3:$I$3</c:f>
+              <c:numCache>
+                <c:formatCode>General</c:formatCode>
+                <c:ptCount val="3"/>
+                <c:pt idx="0">
+                  <c:v>1668</c:v>
+                </c:pt>
+                <c:pt idx="1">
+                  <c:v>21785</c:v>
+                </c:pt>
+                <c:pt idx="2">
+                  <c:v>6034</c:v>
+                </c:pt>
+              </c:numCache>
+            </c:numRef>
+          </c:val>
+        </c:ser>
+        <c:ser>
+          <c:idx val="2"/>
+          <c:order val="2"/>
+          <c:tx>
+            <c:strRef>
+              <c:f>Лист1!$F$4</c:f>
+              <c:strCache>
+                <c:ptCount val="1"/>
+                <c:pt idx="0">
+                  <c:v>Base64 (.bz2)</c:v>
+                </c:pt>
+              </c:strCache>
+            </c:strRef>
+          </c:tx>
+          <c:invertIfNegative val="0"/>
+          <c:cat>
+            <c:strRef>
+              <c:f>Лист1!$G$1:$I$1</c:f>
+              <c:strCache>
+                <c:ptCount val="3"/>
+                <c:pt idx="0">
+                  <c:v>Мені тринадцятий минало</c:v>
+                </c:pt>
+                <c:pt idx="1">
+                  <c:v>Казка про рєпку, або Хулі не ясно</c:v>
+                </c:pt>
+                <c:pt idx="2">
+                  <c:v>Специфікація інтерфейсу PCI</c:v>
+                </c:pt>
+              </c:strCache>
+            </c:strRef>
+          </c:cat>
+          <c:val>
+            <c:numRef>
+              <c:f>Лист1!$G$4:$I$4</c:f>
+              <c:numCache>
+                <c:formatCode>General</c:formatCode>
+                <c:ptCount val="3"/>
+                <c:pt idx="0">
+                  <c:v>710</c:v>
+                </c:pt>
+                <c:pt idx="1">
+                  <c:v>6383</c:v>
+                </c:pt>
+                <c:pt idx="2">
+                  <c:v>1905</c:v>
+                </c:pt>
+              </c:numCache>
+            </c:numRef>
+          </c:val>
+        </c:ser>
+        <c:dLbls>
+          <c:showLegendKey val="0"/>
+          <c:showVal val="0"/>
+          <c:showCatName val="0"/>
+          <c:showSerName val="0"/>
+          <c:showPercent val="0"/>
+          <c:showBubbleSize val="0"/>
+        </c:dLbls>
+        <c:gapWidth val="150"/>
+        <c:axId val="123317248"/>
+        <c:axId val="123327232"/>
+      </c:barChart>
+      <c:catAx>
+        <c:axId val="123317248"/>
+        <c:scaling>
+          <c:orientation val="minMax"/>
+        </c:scaling>
+        <c:delete val="0"/>
+        <c:axPos val="b"/>
+        <c:majorTickMark val="out"/>
+        <c:minorTickMark val="none"/>
+        <c:tickLblPos val="nextTo"/>
+        <c:crossAx val="123327232"/>
+        <c:crosses val="autoZero"/>
+        <c:auto val="1"/>
+        <c:lblAlgn val="ctr"/>
+        <c:lblOffset val="100"/>
+        <c:noMultiLvlLbl val="0"/>
+      </c:catAx>
+      <c:valAx>
+        <c:axId val="123327232"/>
+        <c:scaling>
+          <c:orientation val="minMax"/>
+        </c:scaling>
+        <c:delete val="0"/>
+        <c:axPos val="l"/>
+        <c:majorGridlines/>
+        <c:numFmt formatCode="General" sourceLinked="1"/>
+        <c:majorTickMark val="out"/>
+        <c:minorTickMark val="none"/>
+        <c:tickLblPos val="nextTo"/>
+        <c:crossAx val="123317248"/>
+        <c:crosses val="autoZero"/>
+        <c:crossBetween val="between"/>
+      </c:valAx>
+    </c:plotArea>
+    <c:legend>
+      <c:legendPos val="r"/>
+      <c:overlay val="0"/>
+    </c:legend>
+    <c:plotVisOnly val="1"/>
+    <c:dispBlanksAs val="gap"/>
+    <c:showDLblsOverMax val="0"/>
+  </c:chart>
+  <c:externalData r:id="rId1">
+    <c:autoUpdate val="0"/>
+  </c:externalData>
+</c:chartSpace>
+</file>
+
 <file path=word/theme/theme1.xml><?xml version="1.0" encoding="utf-8"?>
 <a:theme xmlns:a="http://schemas.openxmlformats.org/drawingml/2006/main" name="Тема Office">
   <a:themeElements>

</xml_diff>